<commit_message>
Done function to get image number.
</commit_message>
<xml_diff>
--- a/SymbolRecognition/Symbol Recognition.docx
+++ b/SymbolRecognition/Symbol Recognition.docx
@@ -645,6 +645,7 @@
       </w:r>
       <w:r>
         <w:rPr>
+          <w:noProof/>
           <w:lang w:val="en-US"/>
         </w:rPr>
         <w:drawing>
@@ -948,7 +949,26 @@
         <w:rPr>
           <w:lang w:val="en-US"/>
         </w:rPr>
-        <w:t>he further we go, the more nested it will be.</w:t>
+        <w:t xml:space="preserve">he further we go, the more nested it will be. </w:t>
+      </w:r>
+    </w:p>
+    <w:p>
+      <w:pPr>
+        <w:rPr>
+          <w:lang w:val="en-US"/>
+        </w:rPr>
+      </w:pPr>
+      <w:r>
+        <w:rPr>
+          <w:lang w:val="en-US"/>
+        </w:rPr>
+        <w:t>(1+1+1+1+1+1+1+1)          +           (1+2+3+4+5+6+7)         +    ((1+2+3+4+5+6)+</w:t>
+      </w:r>
+      <w:r>
+        <w:rPr>
+          <w:lang w:val="en-US"/>
+        </w:rPr>
+        <w:t>(</w:t>
       </w:r>
       <w:r>
         <w:rPr>
@@ -956,24 +976,11 @@
         </w:rPr>
         <w:t xml:space="preserve"> </w:t>
       </w:r>
-    </w:p>
-    <w:p>
-      <w:pPr>
-        <w:rPr>
-          <w:lang w:val="en-US"/>
-        </w:rPr>
-      </w:pPr>
-      <w:r>
-        <w:rPr>
-          <w:lang w:val="en-US"/>
-        </w:rPr>
-        <w:t>(1+1+1+1+1+1+1+1)          +           (1+2+3+4+5+6+7)         +    ((1+2+3+4+5+6)+</w:t>
-      </w:r>
-      <w:r>
-        <w:rPr>
-          <w:lang w:val="en-US"/>
-        </w:rPr>
-        <w:t>(</w:t>
+      <w:r>
+        <w:rPr>
+          <w:lang w:val="en-US"/>
+        </w:rPr>
+        <w:t>1+2+3+4+5)+(</w:t>
       </w:r>
       <w:r>
         <w:rPr>
@@ -985,55 +992,7 @@
         <w:rPr>
           <w:lang w:val="en-US"/>
         </w:rPr>
-        <w:t>1+2+3+4+5</w:t>
-      </w:r>
-      <w:r>
-        <w:rPr>
-          <w:lang w:val="en-US"/>
-        </w:rPr>
-        <w:t>)+(</w:t>
-      </w:r>
-      <w:r>
-        <w:rPr>
-          <w:lang w:val="en-US"/>
-        </w:rPr>
-        <w:t xml:space="preserve"> </w:t>
-      </w:r>
-      <w:r>
-        <w:rPr>
-          <w:lang w:val="en-US"/>
-        </w:rPr>
-        <w:t>1+2+3+4</w:t>
-      </w:r>
-      <w:r>
-        <w:rPr>
-          <w:lang w:val="en-US"/>
-        </w:rPr>
-        <w:t>) + (</w:t>
-      </w:r>
-      <w:r>
-        <w:rPr>
-          <w:lang w:val="en-US"/>
-        </w:rPr>
-        <w:t>1+2+3</w:t>
-      </w:r>
-      <w:r>
-        <w:rPr>
-          <w:lang w:val="en-US"/>
-        </w:rPr>
-        <w:t>) +(</w:t>
-      </w:r>
-      <w:r>
-        <w:rPr>
-          <w:lang w:val="en-US"/>
-        </w:rPr>
-        <w:t>1+2</w:t>
-      </w:r>
-      <w:r>
-        <w:rPr>
-          <w:lang w:val="en-US"/>
-        </w:rPr>
-        <w:t>) + (1)</w:t>
+        <w:t>1+2+3+4) + (1+2+3) +(1+2) + (1)</w:t>
       </w:r>
       <w:r>
         <w:rPr>
@@ -1143,7 +1102,20 @@
         <w:rPr>
           <w:lang w:val="en-US"/>
         </w:rPr>
-        <w:t xml:space="preserve">I think there is enough stuff here to figure out how to intermingle it all up and get cool results. </w:t>
+        <w:t xml:space="preserve">I think there is enough stuff here to figure out how to intermingle it all up </w:t>
+      </w:r>
+      <w:r>
+        <w:rPr>
+          <w:strike/>
+          <w:lang w:val="en-US"/>
+        </w:rPr>
+        <w:t>and get cool results</w:t>
+      </w:r>
+      <w:r>
+        <w:rPr>
+          <w:lang w:val="en-US"/>
+        </w:rPr>
+        <w:t xml:space="preserve">. </w:t>
       </w:r>
     </w:p>
     <w:p>

</xml_diff>

<commit_message>
Corrected article about the project
</commit_message>
<xml_diff>
--- a/SymbolRecognition/Symbol Recognition.docx
+++ b/SymbolRecognition/Symbol Recognition.docx
@@ -1116,6 +1116,91 @@
           <w:lang w:val="en-US"/>
         </w:rPr>
         <w:t xml:space="preserve">. </w:t>
+      </w:r>
+    </w:p>
+    <w:p>
+      <w:pPr>
+        <w:rPr>
+          <w:lang w:val="en-US"/>
+        </w:rPr>
+      </w:pPr>
+    </w:p>
+    <w:p>
+      <w:pPr>
+        <w:rPr>
+          <w:lang w:val="en-US"/>
+        </w:rPr>
+      </w:pPr>
+      <w:r>
+        <w:rPr>
+          <w:lang w:val="en-US"/>
+        </w:rPr>
+        <w:t>After</w:t>
+      </w:r>
+      <w:r>
+        <w:rPr>
+          <w:lang w:val="en-US"/>
+        </w:rPr>
+        <w:t xml:space="preserve"> </w:t>
+      </w:r>
+      <w:r>
+        <w:rPr>
+          <w:lang w:val="en-US"/>
+        </w:rPr>
+        <w:t xml:space="preserve">I ‘ve implemented all </w:t>
+      </w:r>
+      <w:proofErr w:type="gramStart"/>
+      <w:r>
+        <w:rPr>
+          <w:lang w:val="en-US"/>
+        </w:rPr>
+        <w:t>the aforementioned, I</w:t>
+      </w:r>
+      <w:proofErr w:type="gramEnd"/>
+      <w:r>
+        <w:rPr>
+          <w:lang w:val="en-US"/>
+        </w:rPr>
+        <w:t xml:space="preserve"> found one serious flaw of the above propositions.</w:t>
+      </w:r>
+    </w:p>
+    <w:p>
+      <w:pPr>
+        <w:rPr>
+          <w:lang w:val="en-US"/>
+        </w:rPr>
+      </w:pPr>
+      <w:r>
+        <w:rPr>
+          <w:lang w:val="en-US"/>
+        </w:rPr>
+        <w:t>The first and major problem is that we specify only one value in our polynomial that is 0s.</w:t>
+      </w:r>
+    </w:p>
+    <w:p>
+      <w:pPr>
+        <w:rPr>
+          <w:lang w:val="en-US"/>
+        </w:rPr>
+      </w:pPr>
+      <w:r>
+        <w:rPr>
+          <w:lang w:val="en-US"/>
+        </w:rPr>
+        <w:t>It is needed to say to the function that for example the letter “A” should give us results close to 1, letter “B” close to 2 and so on.</w:t>
+      </w:r>
+    </w:p>
+    <w:p>
+      <w:pPr>
+        <w:rPr>
+          <w:lang w:val="en-US"/>
+        </w:rPr>
+      </w:pPr>
+      <w:r>
+        <w:rPr>
+          <w:lang w:val="en-US"/>
+        </w:rPr>
+        <w:t>For that purpose, one may use Lagrange’s method for interpolation or Newton’s Divided differences algorithm.</w:t>
       </w:r>
     </w:p>
     <w:p>

</xml_diff>